<commit_message>
[docs] Uploaded several reports in regards to the completion of the Sprint
</commit_message>
<xml_diff>
--- a/reports/Deliverable 1/Student #3/Individual analysis report - Student #3.docx
+++ b/reports/Deliverable 1/Student #3/Individual analysis report - Student #3.docx
@@ -1079,7 +1079,7 @@
                 <w:sz w:val="24"/>
                 <w:szCs w:val="24"/>
               </w:rPr>
-              <w:t>Revisión (1) para la primera entrega</w:t>
+              <w:t>Revisión para la primera entrega</w:t>
             </w:r>
           </w:p>
         </w:tc>
@@ -1376,575 +1376,6 @@
         <w:rPr>
           <w:rFonts w:ascii="Arial Narrow" w:hAnsi="Arial Narrow"/>
           <w:sz w:val="28"/>
-        </w:rPr>
-      </w:pPr>
-    </w:p>
-    <w:p>
-      <w:pPr>
-        <w:ind w:firstLine="0"/>
-        <w:rPr>
-          <w:rFonts w:ascii="Arial Narrow" w:hAnsi="Arial Narrow"/>
-          <w:sz w:val="28"/>
-        </w:rPr>
-      </w:pPr>
-    </w:p>
-    <w:p>
-      <w:pPr>
-        <w:ind w:firstLine="0"/>
-        <w:jc w:val="center"/>
-        <w:rPr>
-          <w:rFonts w:ascii="Arial Narrow" w:hAnsi="Arial Narrow"/>
-          <w:b/>
-          <w:bCs/>
-        </w:rPr>
-      </w:pPr>
-      <w:r>
-        <w:rPr>
-          <w:rFonts w:ascii="Arial Narrow" w:hAnsi="Arial Narrow"/>
-          <w:b/>
-          <w:bCs/>
-        </w:rPr>
-        <w:lastRenderedPageBreak/>
-        <w:t>Tabla de revisiones</w:t>
-      </w:r>
-    </w:p>
-    <w:tbl>
-      <w:tblPr>
-        <w:tblStyle w:val="Tablaconcuadrcula"/>
-        <w:tblW w:w="8784" w:type="dxa"/>
-        <w:tblLook w:val="04A0" w:firstRow="1" w:lastRow="0" w:firstColumn="1" w:lastColumn="0" w:noHBand="0" w:noVBand="1"/>
-      </w:tblPr>
-      <w:tblGrid>
-        <w:gridCol w:w="1271"/>
-        <w:gridCol w:w="1276"/>
-        <w:gridCol w:w="6237"/>
-      </w:tblGrid>
-      <w:tr>
-        <w:tc>
-          <w:tcPr>
-            <w:tcW w:w="1271" w:type="dxa"/>
-            <w:shd w:val="clear" w:color="auto" w:fill="D9D9D9" w:themeFill="background1" w:themeFillShade="D9"/>
-          </w:tcPr>
-          <w:p>
-            <w:pPr>
-              <w:ind w:firstLine="0"/>
-              <w:jc w:val="center"/>
-              <w:rPr>
-                <w:rFonts w:ascii="Arial Narrow" w:hAnsi="Arial Narrow"/>
-                <w:b/>
-                <w:sz w:val="24"/>
-                <w:szCs w:val="24"/>
-              </w:rPr>
-            </w:pPr>
-            <w:r>
-              <w:rPr>
-                <w:rFonts w:ascii="Arial Narrow" w:hAnsi="Arial Narrow"/>
-                <w:b/>
-                <w:sz w:val="24"/>
-                <w:szCs w:val="24"/>
-              </w:rPr>
-              <w:t>Número de revisión</w:t>
-            </w:r>
-          </w:p>
-        </w:tc>
-        <w:tc>
-          <w:tcPr>
-            <w:tcW w:w="1276" w:type="dxa"/>
-            <w:shd w:val="clear" w:color="auto" w:fill="D9D9D9" w:themeFill="background1" w:themeFillShade="D9"/>
-          </w:tcPr>
-          <w:p>
-            <w:pPr>
-              <w:ind w:firstLine="0"/>
-              <w:jc w:val="center"/>
-              <w:rPr>
-                <w:rFonts w:ascii="Arial Narrow" w:hAnsi="Arial Narrow"/>
-                <w:b/>
-                <w:sz w:val="24"/>
-                <w:szCs w:val="24"/>
-              </w:rPr>
-            </w:pPr>
-            <w:r>
-              <w:rPr>
-                <w:rFonts w:ascii="Arial Narrow" w:hAnsi="Arial Narrow"/>
-                <w:b/>
-                <w:sz w:val="24"/>
-                <w:szCs w:val="24"/>
-              </w:rPr>
-              <w:t>Fecha</w:t>
-            </w:r>
-          </w:p>
-        </w:tc>
-        <w:tc>
-          <w:tcPr>
-            <w:tcW w:w="6237" w:type="dxa"/>
-            <w:shd w:val="clear" w:color="auto" w:fill="D9D9D9" w:themeFill="background1" w:themeFillShade="D9"/>
-          </w:tcPr>
-          <w:p>
-            <w:pPr>
-              <w:ind w:firstLine="0"/>
-              <w:jc w:val="center"/>
-              <w:rPr>
-                <w:rFonts w:ascii="Arial Narrow" w:hAnsi="Arial Narrow"/>
-                <w:b/>
-                <w:sz w:val="24"/>
-                <w:szCs w:val="24"/>
-              </w:rPr>
-            </w:pPr>
-            <w:r>
-              <w:rPr>
-                <w:rFonts w:ascii="Arial Narrow" w:hAnsi="Arial Narrow"/>
-                <w:b/>
-                <w:sz w:val="24"/>
-                <w:szCs w:val="24"/>
-              </w:rPr>
-              <w:t>Descripción</w:t>
-            </w:r>
-          </w:p>
-        </w:tc>
-      </w:tr>
-      <w:tr>
-        <w:tc>
-          <w:tcPr>
-            <w:tcW w:w="1271" w:type="dxa"/>
-          </w:tcPr>
-          <w:p>
-            <w:pPr>
-              <w:ind w:firstLine="0"/>
-              <w:jc w:val="center"/>
-              <w:rPr>
-                <w:rFonts w:ascii="Arial Narrow" w:hAnsi="Arial Narrow"/>
-                <w:sz w:val="24"/>
-                <w:szCs w:val="24"/>
-              </w:rPr>
-            </w:pPr>
-            <w:r>
-              <w:rPr>
-                <w:rFonts w:ascii="Arial Narrow" w:hAnsi="Arial Narrow"/>
-                <w:sz w:val="24"/>
-                <w:szCs w:val="24"/>
-              </w:rPr>
-              <w:t>1</w:t>
-            </w:r>
-          </w:p>
-        </w:tc>
-        <w:tc>
-          <w:tcPr>
-            <w:tcW w:w="1276" w:type="dxa"/>
-          </w:tcPr>
-          <w:p>
-            <w:pPr>
-              <w:ind w:firstLine="0"/>
-              <w:jc w:val="center"/>
-              <w:rPr>
-                <w:rFonts w:ascii="Arial Narrow" w:hAnsi="Arial Narrow"/>
-                <w:sz w:val="24"/>
-                <w:szCs w:val="24"/>
-              </w:rPr>
-            </w:pPr>
-            <w:r>
-              <w:rPr>
-                <w:rFonts w:ascii="Arial Narrow" w:hAnsi="Arial Narrow"/>
-                <w:sz w:val="24"/>
-                <w:szCs w:val="24"/>
-              </w:rPr>
-              <w:t>16702/2024</w:t>
-            </w:r>
-          </w:p>
-        </w:tc>
-        <w:tc>
-          <w:tcPr>
-            <w:tcW w:w="6237" w:type="dxa"/>
-          </w:tcPr>
-          <w:p>
-            <w:pPr>
-              <w:ind w:firstLine="0"/>
-              <w:jc w:val="center"/>
-              <w:rPr>
-                <w:rFonts w:ascii="Arial Narrow" w:hAnsi="Arial Narrow"/>
-                <w:sz w:val="24"/>
-                <w:szCs w:val="24"/>
-              </w:rPr>
-            </w:pPr>
-            <w:r>
-              <w:rPr>
-                <w:rFonts w:ascii="Arial Narrow" w:hAnsi="Arial Narrow"/>
-                <w:sz w:val="24"/>
-                <w:szCs w:val="24"/>
-              </w:rPr>
-              <w:t>Revisión general del informe</w:t>
-            </w:r>
-          </w:p>
-        </w:tc>
-      </w:tr>
-      <w:tr>
-        <w:tc>
-          <w:tcPr>
-            <w:tcW w:w="1271" w:type="dxa"/>
-          </w:tcPr>
-          <w:p>
-            <w:pPr>
-              <w:ind w:firstLine="0"/>
-              <w:jc w:val="center"/>
-              <w:rPr>
-                <w:rFonts w:ascii="Arial Narrow" w:hAnsi="Arial Narrow"/>
-                <w:sz w:val="24"/>
-                <w:szCs w:val="24"/>
-              </w:rPr>
-            </w:pPr>
-          </w:p>
-        </w:tc>
-        <w:tc>
-          <w:tcPr>
-            <w:tcW w:w="1276" w:type="dxa"/>
-          </w:tcPr>
-          <w:p>
-            <w:pPr>
-              <w:ind w:firstLine="0"/>
-              <w:jc w:val="center"/>
-              <w:rPr>
-                <w:rFonts w:ascii="Arial Narrow" w:hAnsi="Arial Narrow"/>
-                <w:sz w:val="24"/>
-                <w:szCs w:val="24"/>
-              </w:rPr>
-            </w:pPr>
-          </w:p>
-        </w:tc>
-        <w:tc>
-          <w:tcPr>
-            <w:tcW w:w="6237" w:type="dxa"/>
-          </w:tcPr>
-          <w:p>
-            <w:pPr>
-              <w:ind w:firstLine="0"/>
-              <w:jc w:val="center"/>
-              <w:rPr>
-                <w:rFonts w:ascii="Arial Narrow" w:hAnsi="Arial Narrow"/>
-                <w:sz w:val="24"/>
-                <w:szCs w:val="24"/>
-              </w:rPr>
-            </w:pPr>
-          </w:p>
-        </w:tc>
-      </w:tr>
-      <w:tr>
-        <w:trPr>
-          <w:trHeight w:val="90"/>
-        </w:trPr>
-        <w:tc>
-          <w:tcPr>
-            <w:tcW w:w="1271" w:type="dxa"/>
-          </w:tcPr>
-          <w:p>
-            <w:pPr>
-              <w:ind w:firstLine="0"/>
-              <w:jc w:val="center"/>
-              <w:rPr>
-                <w:rFonts w:ascii="Arial Narrow" w:hAnsi="Arial Narrow"/>
-                <w:sz w:val="24"/>
-                <w:szCs w:val="24"/>
-              </w:rPr>
-            </w:pPr>
-          </w:p>
-        </w:tc>
-        <w:tc>
-          <w:tcPr>
-            <w:tcW w:w="1276" w:type="dxa"/>
-          </w:tcPr>
-          <w:p>
-            <w:pPr>
-              <w:ind w:firstLine="0"/>
-              <w:jc w:val="center"/>
-              <w:rPr>
-                <w:rFonts w:ascii="Arial Narrow" w:hAnsi="Arial Narrow"/>
-                <w:sz w:val="24"/>
-                <w:szCs w:val="24"/>
-              </w:rPr>
-            </w:pPr>
-          </w:p>
-        </w:tc>
-        <w:tc>
-          <w:tcPr>
-            <w:tcW w:w="6237" w:type="dxa"/>
-          </w:tcPr>
-          <w:p>
-            <w:pPr>
-              <w:ind w:firstLine="0"/>
-              <w:jc w:val="center"/>
-              <w:rPr>
-                <w:sz w:val="24"/>
-                <w:szCs w:val="24"/>
-              </w:rPr>
-            </w:pPr>
-          </w:p>
-        </w:tc>
-      </w:tr>
-      <w:tr>
-        <w:tc>
-          <w:tcPr>
-            <w:tcW w:w="1271" w:type="dxa"/>
-          </w:tcPr>
-          <w:p>
-            <w:pPr>
-              <w:ind w:firstLine="0"/>
-              <w:jc w:val="center"/>
-              <w:rPr>
-                <w:rFonts w:ascii="Arial Narrow" w:hAnsi="Arial Narrow"/>
-                <w:sz w:val="24"/>
-                <w:szCs w:val="24"/>
-              </w:rPr>
-            </w:pPr>
-          </w:p>
-        </w:tc>
-        <w:tc>
-          <w:tcPr>
-            <w:tcW w:w="1276" w:type="dxa"/>
-          </w:tcPr>
-          <w:p>
-            <w:pPr>
-              <w:ind w:firstLine="0"/>
-              <w:jc w:val="center"/>
-              <w:rPr>
-                <w:rFonts w:ascii="Arial Narrow" w:hAnsi="Arial Narrow"/>
-                <w:sz w:val="24"/>
-                <w:szCs w:val="24"/>
-              </w:rPr>
-            </w:pPr>
-          </w:p>
-        </w:tc>
-        <w:tc>
-          <w:tcPr>
-            <w:tcW w:w="6237" w:type="dxa"/>
-          </w:tcPr>
-          <w:p>
-            <w:pPr>
-              <w:ind w:firstLine="0"/>
-              <w:jc w:val="center"/>
-              <w:rPr>
-                <w:sz w:val="24"/>
-                <w:szCs w:val="24"/>
-              </w:rPr>
-            </w:pPr>
-          </w:p>
-        </w:tc>
-      </w:tr>
-      <w:tr>
-        <w:tc>
-          <w:tcPr>
-            <w:tcW w:w="1271" w:type="dxa"/>
-          </w:tcPr>
-          <w:p>
-            <w:pPr>
-              <w:ind w:firstLine="0"/>
-              <w:jc w:val="center"/>
-              <w:rPr>
-                <w:rFonts w:ascii="Arial Narrow" w:hAnsi="Arial Narrow"/>
-                <w:sz w:val="24"/>
-                <w:szCs w:val="24"/>
-              </w:rPr>
-            </w:pPr>
-          </w:p>
-        </w:tc>
-        <w:tc>
-          <w:tcPr>
-            <w:tcW w:w="1276" w:type="dxa"/>
-          </w:tcPr>
-          <w:p>
-            <w:pPr>
-              <w:ind w:firstLine="0"/>
-              <w:jc w:val="center"/>
-              <w:rPr>
-                <w:rFonts w:ascii="Arial Narrow" w:hAnsi="Arial Narrow"/>
-                <w:sz w:val="24"/>
-                <w:szCs w:val="24"/>
-              </w:rPr>
-            </w:pPr>
-          </w:p>
-        </w:tc>
-        <w:tc>
-          <w:tcPr>
-            <w:tcW w:w="6237" w:type="dxa"/>
-          </w:tcPr>
-          <w:p>
-            <w:pPr>
-              <w:ind w:firstLine="0"/>
-              <w:jc w:val="center"/>
-              <w:rPr>
-                <w:sz w:val="24"/>
-                <w:szCs w:val="24"/>
-              </w:rPr>
-            </w:pPr>
-          </w:p>
-        </w:tc>
-      </w:tr>
-    </w:tbl>
-    <w:p>
-      <w:pPr>
-        <w:ind w:firstLine="0"/>
-        <w:jc w:val="left"/>
-        <w:rPr>
-          <w:rFonts w:ascii="Arial Narrow" w:hAnsi="Arial Narrow"/>
-        </w:rPr>
-      </w:pPr>
-    </w:p>
-    <w:p>
-      <w:pPr>
-        <w:ind w:firstLine="0"/>
-        <w:jc w:val="left"/>
-        <w:rPr>
-          <w:rFonts w:ascii="Arial Narrow" w:hAnsi="Arial Narrow"/>
-        </w:rPr>
-      </w:pPr>
-    </w:p>
-    <w:p>
-      <w:pPr>
-        <w:ind w:firstLine="0"/>
-        <w:jc w:val="left"/>
-        <w:rPr>
-          <w:rFonts w:ascii="Arial Narrow" w:hAnsi="Arial Narrow"/>
-        </w:rPr>
-      </w:pPr>
-    </w:p>
-    <w:p>
-      <w:pPr>
-        <w:ind w:firstLine="0"/>
-        <w:jc w:val="left"/>
-        <w:rPr>
-          <w:rFonts w:ascii="Arial Narrow" w:hAnsi="Arial Narrow"/>
-        </w:rPr>
-      </w:pPr>
-    </w:p>
-    <w:p>
-      <w:pPr>
-        <w:ind w:firstLine="0"/>
-        <w:jc w:val="left"/>
-        <w:rPr>
-          <w:rFonts w:ascii="Arial Narrow" w:hAnsi="Arial Narrow"/>
-        </w:rPr>
-      </w:pPr>
-    </w:p>
-    <w:p>
-      <w:pPr>
-        <w:ind w:firstLine="0"/>
-        <w:jc w:val="left"/>
-        <w:rPr>
-          <w:rFonts w:ascii="Arial Narrow" w:hAnsi="Arial Narrow"/>
-        </w:rPr>
-      </w:pPr>
-    </w:p>
-    <w:p>
-      <w:pPr>
-        <w:ind w:firstLine="0"/>
-        <w:jc w:val="left"/>
-        <w:rPr>
-          <w:rFonts w:ascii="Arial Narrow" w:hAnsi="Arial Narrow"/>
-        </w:rPr>
-      </w:pPr>
-    </w:p>
-    <w:p>
-      <w:pPr>
-        <w:ind w:firstLine="0"/>
-        <w:jc w:val="left"/>
-        <w:rPr>
-          <w:rFonts w:ascii="Arial Narrow" w:hAnsi="Arial Narrow"/>
-        </w:rPr>
-      </w:pPr>
-    </w:p>
-    <w:p>
-      <w:pPr>
-        <w:ind w:firstLine="0"/>
-        <w:jc w:val="left"/>
-        <w:rPr>
-          <w:rFonts w:ascii="Arial Narrow" w:hAnsi="Arial Narrow"/>
-        </w:rPr>
-      </w:pPr>
-    </w:p>
-    <w:p>
-      <w:pPr>
-        <w:ind w:firstLine="0"/>
-        <w:jc w:val="left"/>
-        <w:rPr>
-          <w:rFonts w:ascii="Arial Narrow" w:hAnsi="Arial Narrow"/>
-        </w:rPr>
-      </w:pPr>
-    </w:p>
-    <w:p>
-      <w:pPr>
-        <w:ind w:firstLine="0"/>
-        <w:jc w:val="left"/>
-        <w:rPr>
-          <w:rFonts w:ascii="Arial Narrow" w:hAnsi="Arial Narrow"/>
-        </w:rPr>
-      </w:pPr>
-    </w:p>
-    <w:p>
-      <w:pPr>
-        <w:ind w:firstLine="0"/>
-        <w:jc w:val="left"/>
-        <w:rPr>
-          <w:rFonts w:ascii="Arial Narrow" w:hAnsi="Arial Narrow"/>
-        </w:rPr>
-      </w:pPr>
-    </w:p>
-    <w:p>
-      <w:pPr>
-        <w:ind w:firstLine="0"/>
-        <w:jc w:val="left"/>
-        <w:rPr>
-          <w:rFonts w:ascii="Arial Narrow" w:hAnsi="Arial Narrow"/>
-        </w:rPr>
-      </w:pPr>
-    </w:p>
-    <w:p>
-      <w:pPr>
-        <w:ind w:firstLine="0"/>
-        <w:jc w:val="left"/>
-        <w:rPr>
-          <w:rFonts w:ascii="Arial Narrow" w:hAnsi="Arial Narrow"/>
-        </w:rPr>
-      </w:pPr>
-    </w:p>
-    <w:p>
-      <w:pPr>
-        <w:ind w:firstLine="0"/>
-        <w:jc w:val="left"/>
-        <w:rPr>
-          <w:rFonts w:ascii="Arial Narrow" w:hAnsi="Arial Narrow"/>
-        </w:rPr>
-      </w:pPr>
-    </w:p>
-    <w:p>
-      <w:pPr>
-        <w:ind w:firstLine="0"/>
-        <w:jc w:val="left"/>
-        <w:rPr>
-          <w:rFonts w:ascii="Arial Narrow" w:hAnsi="Arial Narrow"/>
-        </w:rPr>
-      </w:pPr>
-    </w:p>
-    <w:p>
-      <w:pPr>
-        <w:ind w:firstLine="0"/>
-        <w:jc w:val="left"/>
-        <w:rPr>
-          <w:rFonts w:ascii="Arial Narrow" w:hAnsi="Arial Narrow"/>
-        </w:rPr>
-      </w:pPr>
-    </w:p>
-    <w:p>
-      <w:pPr>
-        <w:ind w:firstLine="0"/>
-        <w:jc w:val="left"/>
-        <w:rPr>
-          <w:rFonts w:ascii="Arial Narrow" w:hAnsi="Arial Narrow"/>
-        </w:rPr>
-      </w:pPr>
-    </w:p>
-    <w:p>
-      <w:pPr>
-        <w:ind w:firstLine="0"/>
-        <w:jc w:val="left"/>
-        <w:rPr>
-          <w:rFonts w:ascii="Arial Narrow" w:hAnsi="Arial Narrow"/>
         </w:rPr>
       </w:pPr>
     </w:p>
@@ -2922,7 +2353,23 @@
           <w:rFonts w:asciiTheme="majorHAnsi" w:hAnsiTheme="majorHAnsi" w:cstheme="majorHAnsi"/>
           <w:lang w:val="en-US"/>
         </w:rPr>
-        <w:t>Modify the anonymous menu so that it shows an option that takes the browser to the home page of your favourite web site.  The title must read as follows: “</w:t>
+        <w:t xml:space="preserve">Modify the anonymous menu so that it shows an option that takes the browser to the home page of your </w:t>
+      </w:r>
+      <w:proofErr w:type="spellStart"/>
+      <w:r>
+        <w:rPr>
+          <w:rFonts w:asciiTheme="majorHAnsi" w:hAnsiTheme="majorHAnsi" w:cstheme="majorHAnsi"/>
+          <w:lang w:val="en-US"/>
+        </w:rPr>
+        <w:t>favourite</w:t>
+      </w:r>
+      <w:proofErr w:type="spellEnd"/>
+      <w:r>
+        <w:rPr>
+          <w:rFonts w:asciiTheme="majorHAnsi" w:hAnsiTheme="majorHAnsi" w:cstheme="majorHAnsi"/>
+          <w:lang w:val="en-US"/>
+        </w:rPr>
+        <w:t xml:space="preserve"> web site.  The title must read as follows: “</w:t>
       </w:r>
       <w:r>
         <w:rPr>
@@ -3111,7 +2558,21 @@
         <w:rPr>
           <w:rFonts w:cs="Arial"/>
         </w:rPr>
-        <w:t>Se pide modificar el menú Anonymous para que cuando se pinche sobre tu titulo el buscador te lleve a la página principal de tu página web favorita.</w:t>
+        <w:t xml:space="preserve">Se pide modificar el menú Anonymous para que cuando se pinche sobre tu </w:t>
+      </w:r>
+      <w:proofErr w:type="spellStart"/>
+      <w:r>
+        <w:rPr>
+          <w:rFonts w:cs="Arial"/>
+        </w:rPr>
+        <w:t>titulo</w:t>
+      </w:r>
+      <w:proofErr w:type="spellEnd"/>
+      <w:r>
+        <w:rPr>
+          <w:rFonts w:cs="Arial"/>
+        </w:rPr>
+        <w:t xml:space="preserve"> el buscador te lleve a la página principal de tu página web favorita.</w:t>
       </w:r>
     </w:p>
     <w:p>
@@ -3137,13 +2598,23 @@
           <w:lang w:val="en-US"/>
         </w:rPr>
       </w:pPr>
+      <w:proofErr w:type="spellStart"/>
       <w:r>
         <w:rPr>
           <w:rFonts w:cs="Arial"/>
           <w:u w:val="single"/>
           <w:lang w:val="en-US"/>
         </w:rPr>
-        <w:t>Requisito #12</w:t>
+        <w:t>Requisito</w:t>
+      </w:r>
+      <w:proofErr w:type="spellEnd"/>
+      <w:r>
+        <w:rPr>
+          <w:rFonts w:cs="Arial"/>
+          <w:u w:val="single"/>
+          <w:lang w:val="en-US"/>
+        </w:rPr>
+        <w:t xml:space="preserve"> #12</w:t>
       </w:r>
     </w:p>
     <w:p>
@@ -3188,7 +2659,15 @@
         <w:t xml:space="preserve">Se pide producir </w:t>
       </w:r>
       <w:r>
-        <w:t>un informe individual siguiendo las pautas del documento “Annexes”.</w:t>
+        <w:t>un informe individual siguiendo las pautas del documento “</w:t>
+      </w:r>
+      <w:proofErr w:type="spellStart"/>
+      <w:r>
+        <w:t>Annexes</w:t>
+      </w:r>
+      <w:proofErr w:type="spellEnd"/>
+      <w:r>
+        <w:t>”.</w:t>
       </w:r>
     </w:p>
     <w:p>
@@ -3259,13 +2738,7 @@
         <w:rPr>
           <w:rFonts w:cs="Arial"/>
         </w:rPr>
-        <w:t>Este primer entregable de nuestro proyecto ha estado enfocado principalmente en la familiarización de los miembros del equipo de desarrollo con el entorno de trabajo y las herramientas proporcionadas para la ejecución de las futuras tareas. Esto implica que la carga de trabajo centrada en requisitos funcionales es menor y que el enfoque del equipo sea más organizativo</w:t>
-      </w:r>
-      <w:r>
-        <w:rPr>
-          <w:rFonts w:cs="Arial"/>
-        </w:rPr>
-        <w:t>.</w:t>
+        <w:t>Este primer entregable de nuestro proyecto ha estado enfocado principalmente en la familiarización de los miembros del equipo de desarrollo con el entorno de trabajo y las herramientas proporcionadas para la ejecución de las futuras tareas. Esto implica que la carga de trabajo centrada en requisitos funcionales es menor y que el enfoque del equipo sea más organizativo.</w:t>
       </w:r>
     </w:p>
     <w:p>

</xml_diff>